<commit_message>
Session 24 Perlin Noise
</commit_message>
<xml_diff>
--- a/Session24Examples/Session 24.docx
+++ b/Session24Examples/Session 24.docx
@@ -121,6 +121,9 @@
             </w:r>
             <w:r>
               <w:t xml:space="preserve"> Introduction</w:t>
+            </w:r>
+            <w:r>
+              <w:t>s</w:t>
             </w:r>
           </w:p>
           <w:p>
@@ -1484,6 +1487,19 @@
               <w:pStyle w:val="ListParagraph"/>
               <w:ind w:left="0"/>
             </w:pPr>
+            <w:r>
+              <w:t>5:30PM – 6:3</w:t>
+            </w:r>
+            <w:r>
+              <w:t>3</w:t>
+            </w:r>
+            <w:r>
+              <w:t>PM AWST</w:t>
+            </w:r>
+            <w:r>
+              <w:br/>
+              <w:t>23 March 2021</w:t>
+            </w:r>
           </w:p>
         </w:tc>
       </w:tr>
@@ -1518,7 +1534,7 @@
               <w:t>2</w:t>
             </w:r>
             <w:r>
-              <w:t>3</w:t>
+              <w:t>4</w:t>
             </w:r>
             <w:r>
               <w:t>Examples</w:t>
@@ -1551,7 +1567,13 @@
               <w:ind w:left="0"/>
             </w:pPr>
             <w:r>
-              <w:t>1 Hour 3 Minutes</w:t>
+              <w:t xml:space="preserve">1 Hour </w:t>
+            </w:r>
+            <w:r>
+              <w:t>6</w:t>
+            </w:r>
+            <w:r>
+              <w:t xml:space="preserve"> Minutes</w:t>
             </w:r>
           </w:p>
         </w:tc>

</xml_diff>